<commit_message>
added 3 extra performance test
</commit_message>
<xml_diff>
--- a/NovaBiomedicalSoftware/Report Templates/Generic Sphygmomanometer-TEMPLATE.docx
+++ b/NovaBiomedicalSoftware/Report Templates/Generic Sphygmomanometer-TEMPLATE.docx
@@ -161,35 +161,7 @@
           <w:szCs w:val="36"/>
           <w:u w:val="single"/>
         </w:rPr>
-        <w:t xml:space="preserve">Device </w:t>
-      </w:r>
-      <w:proofErr w:type="gramStart"/>
-      <w:r>
-        <w:rPr>
-          <w:rFonts w:cs="Arial"/>
-          <w:b/>
-          <w:bCs/>
-          <w:i/>
-          <w:iCs/>
-          <w:sz w:val="36"/>
-          <w:szCs w:val="36"/>
-          <w:u w:val="single"/>
-        </w:rPr>
-        <w:t>Under</w:t>
-      </w:r>
-      <w:proofErr w:type="gramEnd"/>
-      <w:r>
-        <w:rPr>
-          <w:rFonts w:cs="Arial"/>
-          <w:b/>
-          <w:bCs/>
-          <w:i/>
-          <w:iCs/>
-          <w:sz w:val="36"/>
-          <w:szCs w:val="36"/>
-          <w:u w:val="single"/>
-        </w:rPr>
-        <w:t xml:space="preserve"> Test</w:t>
+        <w:t>Device Under Test</w:t>
       </w:r>
     </w:p>
     <w:tbl>
@@ -762,7 +734,19 @@
               <w:rPr>
                 <w:b/>
               </w:rPr>
-              <w:t>&lt;visualresult1&gt;</w:t>
+              <w:t>&lt;</w:t>
+            </w:r>
+            <w:r>
+              <w:rPr>
+                <w:b/>
+              </w:rPr>
+              <w:t>result1</w:t>
+            </w:r>
+            <w:r>
+              <w:rPr>
+                <w:b/>
+              </w:rPr>
+              <w:t>&gt;</w:t>
             </w:r>
           </w:p>
         </w:tc>
@@ -820,7 +804,19 @@
               <w:rPr>
                 <w:b/>
               </w:rPr>
-              <w:t>&lt;visualresult2&gt;</w:t>
+              <w:t>&lt;</w:t>
+            </w:r>
+            <w:r>
+              <w:rPr>
+                <w:b/>
+              </w:rPr>
+              <w:t>result2</w:t>
+            </w:r>
+            <w:r>
+              <w:rPr>
+                <w:b/>
+              </w:rPr>
+              <w:t>&gt;</w:t>
             </w:r>
           </w:p>
         </w:tc>
@@ -903,7 +899,19 @@
               <w:rPr>
                 <w:b/>
               </w:rPr>
-              <w:t>&lt;visualresult3&gt;</w:t>
+              <w:t>&lt;</w:t>
+            </w:r>
+            <w:r>
+              <w:rPr>
+                <w:b/>
+              </w:rPr>
+              <w:t>r</w:t>
+            </w:r>
+            <w:r>
+              <w:rPr>
+                <w:b/>
+              </w:rPr>
+              <w:t>esult3&gt;</w:t>
             </w:r>
           </w:p>
         </w:tc>
@@ -1034,7 +1042,19 @@
               <w:rPr>
                 <w:b/>
               </w:rPr>
-              <w:t>&lt;sphygresult1&gt;</w:t>
+              <w:t>&lt;</w:t>
+            </w:r>
+            <w:r>
+              <w:rPr>
+                <w:b/>
+              </w:rPr>
+              <w:t>r</w:t>
+            </w:r>
+            <w:r>
+              <w:rPr>
+                <w:b/>
+              </w:rPr>
+              <w:t>esult4&gt;</w:t>
             </w:r>
           </w:p>
         </w:tc>
@@ -1112,7 +1132,25 @@
               <w:rPr>
                 <w:b/>
               </w:rPr>
-              <w:t>&lt;sphygresult2&gt;</w:t>
+              <w:t>&lt;</w:t>
+            </w:r>
+            <w:r>
+              <w:rPr>
+                <w:b/>
+              </w:rPr>
+              <w:t>r</w:t>
+            </w:r>
+            <w:r>
+              <w:rPr>
+                <w:b/>
+              </w:rPr>
+              <w:t>esult5</w:t>
+            </w:r>
+            <w:r>
+              <w:rPr>
+                <w:b/>
+              </w:rPr>
+              <w:t>&gt;</w:t>
             </w:r>
           </w:p>
         </w:tc>
@@ -1191,7 +1229,25 @@
               <w:rPr>
                 <w:b/>
               </w:rPr>
-              <w:t>&lt;sphygresult3&gt;</w:t>
+              <w:t>&lt;</w:t>
+            </w:r>
+            <w:r>
+              <w:rPr>
+                <w:b/>
+              </w:rPr>
+              <w:t>r</w:t>
+            </w:r>
+            <w:r>
+              <w:rPr>
+                <w:b/>
+              </w:rPr>
+              <w:t>esult6</w:t>
+            </w:r>
+            <w:r>
+              <w:rPr>
+                <w:b/>
+              </w:rPr>
+              <w:t>&gt;</w:t>
             </w:r>
           </w:p>
         </w:tc>
@@ -1270,7 +1326,15 @@
               <w:cnfStyle w:val="100000000000" w:firstRow="1" w:lastRow="0" w:firstColumn="0" w:lastColumn="0" w:oddVBand="0" w:evenVBand="0" w:oddHBand="0" w:evenHBand="0" w:firstRowFirstColumn="0" w:firstRowLastColumn="0" w:lastRowFirstColumn="0" w:lastRowLastColumn="0"/>
             </w:pPr>
             <w:r>
-              <w:t>&lt;leakresult1&gt;</w:t>
+              <w:t>&lt;result</w:t>
+            </w:r>
+            <w:r>
+              <w:t>7</w:t>
+            </w:r>
+            <w:bookmarkStart w:id="1" w:name="_GoBack"/>
+            <w:bookmarkEnd w:id="1"/>
+            <w:r>
+              <w:t>&gt;</w:t>
             </w:r>
           </w:p>
         </w:tc>
@@ -1289,8 +1353,6 @@
           <w:szCs w:val="36"/>
         </w:rPr>
       </w:pPr>
-      <w:bookmarkStart w:id="1" w:name="_GoBack"/>
-      <w:bookmarkEnd w:id="1"/>
       <w:r>
         <w:rPr>
           <w:rFonts w:cs="Arial"/>
@@ -2576,7 +2638,7 @@
 </file>
 
 <file path=customXml/itemProps1.xml><?xml version="1.0" encoding="utf-8"?>
-<ds:datastoreItem xmlns:ds="http://schemas.openxmlformats.org/officeDocument/2006/customXml" ds:itemID="{2FA87680-4E4B-4F90-8197-76E21FD706CF}">
+<ds:datastoreItem xmlns:ds="http://schemas.openxmlformats.org/officeDocument/2006/customXml" ds:itemID="{3EA4F956-C0D1-4D6B-9860-BA772158D949}">
   <ds:schemaRefs>
     <ds:schemaRef ds:uri="http://schemas.openxmlformats.org/officeDocument/2006/bibliography"/>
   </ds:schemaRefs>

</xml_diff>